<commit_message>
tuan 1 was full time
</commit_message>
<xml_diff>
--- a/minh_chung/minh_chung.docx
+++ b/minh_chung/minh_chung.docx
@@ -301,25 +301,12 @@
         <w:rPr>
           <w:lang w:val="en-US"/>
         </w:rPr>
-        <w:t>All result on console</w:t>
-      </w:r>
-    </w:p>
-    <w:p>
-      <w:pPr>
-        <w:rPr>
-          <w:lang w:val="en-US"/>
-        </w:rPr>
-      </w:pPr>
-      <w:r>
-        <w:rPr>
-          <w:lang w:val="en-US"/>
-        </w:rPr>
         <w:lastRenderedPageBreak/>
         <w:drawing>
-          <wp:inline distT="0" distB="0" distL="0" distR="0" wp14:anchorId="66CED672" wp14:editId="525A0D25">
+          <wp:inline distT="0" distB="0" distL="0" distR="0" wp14:anchorId="3116F6F5" wp14:editId="739740C2">
             <wp:extent cx="5731510" cy="3223895"/>
             <wp:effectExtent l="0" t="0" r="2540" b="0"/>
-            <wp:docPr id="1760324248" name="Picture 1"/>
+            <wp:docPr id="259666769" name="Picture 1"/>
             <wp:cNvGraphicFramePr>
               <a:graphicFrameLocks xmlns:a="http://schemas.openxmlformats.org/drawingml/2006/main" noChangeAspect="1"/>
             </wp:cNvGraphicFramePr>
@@ -327,11 +314,71 @@
               <a:graphicData uri="http://schemas.openxmlformats.org/drawingml/2006/picture">
                 <pic:pic xmlns:pic="http://schemas.openxmlformats.org/drawingml/2006/picture">
                   <pic:nvPicPr>
-                    <pic:cNvPr id="1760324248" name=""/>
+                    <pic:cNvPr id="259666769" name=""/>
                     <pic:cNvPicPr/>
                   </pic:nvPicPr>
                   <pic:blipFill>
                     <a:blip r:embed="rId8"/>
+                    <a:stretch>
+                      <a:fillRect/>
+                    </a:stretch>
+                  </pic:blipFill>
+                  <pic:spPr>
+                    <a:xfrm>
+                      <a:off x="0" y="0"/>
+                      <a:ext cx="5731510" cy="3223895"/>
+                    </a:xfrm>
+                    <a:prstGeom prst="rect">
+                      <a:avLst/>
+                    </a:prstGeom>
+                  </pic:spPr>
+                </pic:pic>
+              </a:graphicData>
+            </a:graphic>
+          </wp:inline>
+        </w:drawing>
+      </w:r>
+    </w:p>
+    <w:p>
+      <w:pPr>
+        <w:rPr>
+          <w:lang w:val="en-US"/>
+        </w:rPr>
+      </w:pPr>
+      <w:r>
+        <w:rPr>
+          <w:lang w:val="en-US"/>
+        </w:rPr>
+        <w:t>All result on console</w:t>
+      </w:r>
+    </w:p>
+    <w:p>
+      <w:pPr>
+        <w:rPr>
+          <w:lang w:val="en-US"/>
+        </w:rPr>
+      </w:pPr>
+      <w:r>
+        <w:rPr>
+          <w:lang w:val="en-US"/>
+        </w:rPr>
+        <w:drawing>
+          <wp:inline distT="0" distB="0" distL="0" distR="0" wp14:anchorId="6C302A0C" wp14:editId="6AAA28AF">
+            <wp:extent cx="5731510" cy="3223895"/>
+            <wp:effectExtent l="0" t="0" r="2540" b="0"/>
+            <wp:docPr id="1337737624" name="Picture 1"/>
+            <wp:cNvGraphicFramePr>
+              <a:graphicFrameLocks xmlns:a="http://schemas.openxmlformats.org/drawingml/2006/main" noChangeAspect="1"/>
+            </wp:cNvGraphicFramePr>
+            <a:graphic xmlns:a="http://schemas.openxmlformats.org/drawingml/2006/main">
+              <a:graphicData uri="http://schemas.openxmlformats.org/drawingml/2006/picture">
+                <pic:pic xmlns:pic="http://schemas.openxmlformats.org/drawingml/2006/picture">
+                  <pic:nvPicPr>
+                    <pic:cNvPr id="1337737624" name=""/>
+                    <pic:cNvPicPr/>
+                  </pic:nvPicPr>
+                  <pic:blipFill>
+                    <a:blip r:embed="rId9"/>
                     <a:stretch>
                       <a:fillRect/>
                     </a:stretch>
@@ -774,6 +821,7 @@
   <w:style w:type="character" w:default="1" w:styleId="DefaultParagraphFont">
     <w:name w:val="Default Paragraph Font"/>
     <w:uiPriority w:val="1"/>
+    <w:semiHidden/>
     <w:unhideWhenUsed/>
   </w:style>
   <w:style w:type="table" w:default="1" w:styleId="TableNormal">

</xml_diff>